<commit_message>
feat: Improve Workshop Manual
</commit_message>
<xml_diff>
--- a/Fall-2019/Labs/Midterm/C-Workshop-S8.docx
+++ b/Fall-2019/Labs/Midterm/C-Workshop-S8.docx
@@ -336,7 +336,7 @@
           <w:rtl/>
           <w:lang w:bidi="fa-IR"/>
         </w:rPr>
-        <w:t xml:space="preserve"> بر </w:t>
+        <w:t xml:space="preserve"> </w:t>
       </w:r>
       <w:r>
         <w:rPr>
@@ -344,20 +344,28 @@
           <w:rtl/>
           <w:lang w:bidi="fa-IR"/>
         </w:rPr>
-        <w:t>توابع و چگونگی شکستن برنامه‌ها</w:t>
-      </w:r>
-      <w:r>
-        <w:rPr>
-          <w:rtl/>
-          <w:lang w:bidi="fa-IR"/>
-        </w:rPr>
-        <w:t xml:space="preserve"> در زبان </w:t>
+        <w:t>بر آنچه تا به حال از</w:t>
+      </w:r>
+      <w:r>
+        <w:rPr>
+          <w:rtl/>
+          <w:lang w:bidi="fa-IR"/>
+        </w:rPr>
+        <w:t xml:space="preserve"> زبان </w:t>
       </w:r>
       <w:r>
         <w:rPr>
           <w:lang w:bidi="fa-IR"/>
         </w:rPr>
         <w:t>C</w:t>
+      </w:r>
+      <w:r>
+        <w:rPr>
+          <w:rFonts w:hint="cs"/>
+          <w:rtl/>
+          <w:lang w:bidi="fa-IR"/>
+        </w:rPr>
+        <w:t xml:space="preserve"> آموخته‌ایم</w:t>
       </w:r>
       <w:r>
         <w:rPr>
@@ -441,17 +449,7 @@
           <w:sz w:val="20"/>
           <w:szCs w:val="20"/>
         </w:rPr>
-        <w:t xml:space="preserve"> </w:t>
-      </w:r>
-      <w:proofErr w:type="gramStart"/>
-      <w:r>
-        <w:rPr>
-          <w:rFonts w:ascii="Courier New" w:eastAsia="Times New Roman" w:hAnsi="Courier New" w:cs="Courier New"/>
-          <w:color w:val="E0E2E4"/>
-          <w:sz w:val="20"/>
-          <w:szCs w:val="20"/>
-        </w:rPr>
-        <w:t>distance</w:t>
+        <w:t xml:space="preserve"> distance</w:t>
       </w:r>
       <w:r>
         <w:rPr>
@@ -462,7 +460,6 @@
         </w:rPr>
         <w:t>(</w:t>
       </w:r>
-      <w:proofErr w:type="gramEnd"/>
       <w:r>
         <w:rPr>
           <w:rFonts w:ascii="Courier New" w:eastAsia="Times New Roman" w:hAnsi="Courier New" w:cs="Courier New"/>
@@ -1796,7 +1793,7 @@
               <w:bidi/>
               <w:jc w:val="both"/>
               <w:rPr>
-                <w:rFonts w:eastAsiaTheme="minorEastAsia" w:hint="cs"/>
+                <w:rFonts w:eastAsiaTheme="minorEastAsia"/>
                 <w:lang w:bidi="fa-IR"/>
               </w:rPr>
             </w:pPr>
@@ -1856,7 +1853,7 @@
                 <w:rtl/>
                 <w:lang w:bidi="fa-IR"/>
               </w:rPr>
-              <w:t>مربع</w:t>
+              <w:t>لوزی</w:t>
             </w:r>
           </w:p>
         </w:tc>
@@ -1893,7 +1890,7 @@
               <w:bidi/>
               <w:jc w:val="both"/>
               <w:rPr>
-                <w:rFonts w:eastAsiaTheme="minorEastAsia" w:hint="cs"/>
+                <w:rFonts w:eastAsiaTheme="minorEastAsia"/>
                 <w:rtl/>
                 <w:lang w:bidi="fa-IR"/>
               </w:rPr>
@@ -1904,7 +1901,7 @@
                 <w:rtl/>
                 <w:lang w:bidi="fa-IR"/>
               </w:rPr>
-              <w:t>لوزی</w:t>
+              <w:t>مستطیل</w:t>
             </w:r>
           </w:p>
         </w:tc>
@@ -1941,7 +1938,7 @@
               <w:bidi/>
               <w:jc w:val="both"/>
               <w:rPr>
-                <w:rFonts w:eastAsiaTheme="minorEastAsia" w:hint="cs"/>
+                <w:rFonts w:eastAsiaTheme="minorEastAsia"/>
                 <w:rtl/>
                 <w:lang w:bidi="fa-IR"/>
               </w:rPr>
@@ -1952,7 +1949,7 @@
                 <w:rtl/>
                 <w:lang w:bidi="fa-IR"/>
               </w:rPr>
-              <w:t>مستطیل</w:t>
+              <w:t>مربع</w:t>
             </w:r>
           </w:p>
         </w:tc>
@@ -1989,7 +1986,7 @@
               <w:bidi/>
               <w:jc w:val="both"/>
               <w:rPr>
-                <w:rFonts w:eastAsiaTheme="minorEastAsia" w:hint="cs"/>
+                <w:rFonts w:eastAsiaTheme="minorEastAsia"/>
                 <w:rtl/>
                 <w:lang w:bidi="fa-IR"/>
               </w:rPr>
@@ -2022,8 +2019,10 @@
                 <w:rFonts w:eastAsiaTheme="minorEastAsia"/>
                 <w:lang w:bidi="fa-IR"/>
               </w:rPr>
-              <w:t>4</w:t>
+              <w:t>0</w:t>
             </w:r>
+            <w:bookmarkStart w:id="0" w:name="_GoBack"/>
+            <w:bookmarkEnd w:id="0"/>
           </w:p>
         </w:tc>
       </w:tr>
@@ -2550,7 +2549,7 @@
         <w:bidi/>
         <w:jc w:val="both"/>
         <w:rPr>
-          <w:rFonts w:eastAsiaTheme="minorEastAsia" w:hint="cs"/>
+          <w:rFonts w:eastAsiaTheme="minorEastAsia"/>
           <w:rtl/>
           <w:lang w:bidi="fa-IR"/>
         </w:rPr>
@@ -2613,8 +2612,6 @@
       <w:r>
         <w:t>4</w:t>
       </w:r>
-      <w:bookmarkStart w:id="0" w:name="_GoBack"/>
-      <w:bookmarkEnd w:id="0"/>
     </w:p>
     <w:p>
       <w:pPr>
@@ -7197,7 +7194,7 @@
 </file>
 
 <file path=customXml/itemProps1.xml><?xml version="1.0" encoding="utf-8"?>
-<ds:datastoreItem xmlns:ds="http://schemas.openxmlformats.org/officeDocument/2006/customXml" ds:itemID="{B4C4B28F-B3BD-4D18-B032-6018B015E542}">
+<ds:datastoreItem xmlns:ds="http://schemas.openxmlformats.org/officeDocument/2006/customXml" ds:itemID="{1EFA799D-4D9F-411E-8DF2-4FADA69C1B16}">
   <ds:schemaRefs>
     <ds:schemaRef ds:uri="http://schemas.openxmlformats.org/officeDocument/2006/bibliography"/>
   </ds:schemaRefs>

</xml_diff>

<commit_message>
fix: Correct Header Issue in Lab 8 Manual
</commit_message>
<xml_diff>
--- a/Fall-2019/Labs/Midterm/C-Workshop-S8.docx
+++ b/Fall-2019/Labs/Midterm/C-Workshop-S8.docx
@@ -2021,8 +2021,6 @@
               </w:rPr>
               <w:t>0</w:t>
             </w:r>
-            <w:bookmarkStart w:id="0" w:name="_GoBack"/>
-            <w:bookmarkEnd w:id="0"/>
           </w:p>
         </w:tc>
       </w:tr>
@@ -2632,9 +2630,12 @@
       </w:pPr>
     </w:p>
     <w:sectPr>
-      <w:headerReference w:type="default" r:id="rId10"/>
-      <w:footerReference w:type="default" r:id="rId11"/>
-      <w:footerReference w:type="first" r:id="rId12"/>
+      <w:headerReference w:type="even" r:id="rId10"/>
+      <w:headerReference w:type="default" r:id="rId11"/>
+      <w:footerReference w:type="even" r:id="rId12"/>
+      <w:footerReference w:type="default" r:id="rId13"/>
+      <w:headerReference w:type="first" r:id="rId14"/>
+      <w:footerReference w:type="first" r:id="rId15"/>
       <w:pgSz w:w="12240" w:h="15840"/>
       <w:pgMar w:top="1440" w:right="1440" w:bottom="1440" w:left="1440" w:header="720" w:footer="720" w:gutter="0"/>
       <w:pgBorders w:offsetFrom="page">
@@ -2683,6 +2684,16 @@
   <w:p>
     <w:pPr>
       <w:pStyle w:val="Footer"/>
+    </w:pPr>
+  </w:p>
+</w:ftr>
+</file>
+
+<file path=word/footer2.xml><?xml version="1.0" encoding="utf-8"?>
+<w:ftr xmlns:wpc="http://schemas.microsoft.com/office/word/2010/wordprocessingCanvas" xmlns:cx="http://schemas.microsoft.com/office/drawing/2014/chartex" xmlns:cx1="http://schemas.microsoft.com/office/drawing/2015/9/8/chartex" xmlns:cx2="http://schemas.microsoft.com/office/drawing/2015/10/21/chartex" xmlns:cx3="http://schemas.microsoft.com/office/drawing/2016/5/9/chartex" xmlns:cx4="http://schemas.microsoft.com/office/drawing/2016/5/10/chartex" xmlns:cx5="http://schemas.microsoft.com/office/drawing/2016/5/11/chartex" xmlns:cx6="http://schemas.microsoft.com/office/drawing/2016/5/12/chartex" xmlns:cx7="http://schemas.microsoft.com/office/drawing/2016/5/13/chartex" xmlns:cx8="http://schemas.microsoft.com/office/drawing/2016/5/14/chartex" xmlns:mc="http://schemas.openxmlformats.org/markup-compatibility/2006" xmlns:aink="http://schemas.microsoft.com/office/drawing/2016/ink" xmlns:am3d="http://schemas.microsoft.com/office/drawing/2017/model3d" xmlns:o="urn:schemas-microsoft-com:office:office" xmlns:r="http://schemas.openxmlformats.org/officeDocument/2006/relationships" xmlns:m="http://schemas.openxmlformats.org/officeDocument/2006/math" xmlns:v="urn:schemas-microsoft-com:vml" xmlns:wp14="http://schemas.microsoft.com/office/word/2010/wordprocessingDrawing" xmlns:wp="http://schemas.openxmlformats.org/drawingml/2006/wordprocessingDrawing" xmlns:w10="urn:schemas-microsoft-com:office:word" xmlns:w="http://schemas.openxmlformats.org/wordprocessingml/2006/main" xmlns:w14="http://schemas.microsoft.com/office/word/2010/wordml" xmlns:w15="http://schemas.microsoft.com/office/word/2012/wordml" xmlns:w16cid="http://schemas.microsoft.com/office/word/2016/wordml/cid" xmlns:w16se="http://schemas.microsoft.com/office/word/2015/wordml/symex" xmlns:wpg="http://schemas.microsoft.com/office/word/2010/wordprocessingGroup" xmlns:wpi="http://schemas.microsoft.com/office/word/2010/wordprocessingInk" xmlns:wne="http://schemas.microsoft.com/office/word/2006/wordml" xmlns:wps="http://schemas.microsoft.com/office/word/2010/wordprocessingShape" mc:Ignorable="w14 w15 w16se w16cid wp14">
+  <w:p>
+    <w:pPr>
+      <w:pStyle w:val="Footer"/>
       <w:bidi/>
       <w:jc w:val="center"/>
       <w:rPr>
@@ -2854,7 +2865,7 @@
 </w:ftr>
 </file>
 
-<file path=word/footer2.xml><?xml version="1.0" encoding="utf-8"?>
+<file path=word/footer3.xml><?xml version="1.0" encoding="utf-8"?>
 <w:ftr xmlns:wpc="http://schemas.microsoft.com/office/word/2010/wordprocessingCanvas" xmlns:cx="http://schemas.microsoft.com/office/drawing/2014/chartex" xmlns:cx1="http://schemas.microsoft.com/office/drawing/2015/9/8/chartex" xmlns:cx2="http://schemas.microsoft.com/office/drawing/2015/10/21/chartex" xmlns:cx3="http://schemas.microsoft.com/office/drawing/2016/5/9/chartex" xmlns:cx4="http://schemas.microsoft.com/office/drawing/2016/5/10/chartex" xmlns:cx5="http://schemas.microsoft.com/office/drawing/2016/5/11/chartex" xmlns:cx6="http://schemas.microsoft.com/office/drawing/2016/5/12/chartex" xmlns:cx7="http://schemas.microsoft.com/office/drawing/2016/5/13/chartex" xmlns:cx8="http://schemas.microsoft.com/office/drawing/2016/5/14/chartex" xmlns:mc="http://schemas.openxmlformats.org/markup-compatibility/2006" xmlns:aink="http://schemas.microsoft.com/office/drawing/2016/ink" xmlns:am3d="http://schemas.microsoft.com/office/drawing/2017/model3d" xmlns:o="urn:schemas-microsoft-com:office:office" xmlns:r="http://schemas.openxmlformats.org/officeDocument/2006/relationships" xmlns:m="http://schemas.openxmlformats.org/officeDocument/2006/math" xmlns:v="urn:schemas-microsoft-com:vml" xmlns:wp14="http://schemas.microsoft.com/office/word/2010/wordprocessingDrawing" xmlns:wp="http://schemas.openxmlformats.org/drawingml/2006/wordprocessingDrawing" xmlns:w10="urn:schemas-microsoft-com:office:word" xmlns:w="http://schemas.openxmlformats.org/wordprocessingml/2006/main" xmlns:w14="http://schemas.microsoft.com/office/word/2010/wordml" xmlns:w15="http://schemas.microsoft.com/office/word/2012/wordml" xmlns:w16cid="http://schemas.microsoft.com/office/word/2016/wordml/cid" xmlns:w16se="http://schemas.microsoft.com/office/word/2015/wordml/symex" xmlns:wpg="http://schemas.microsoft.com/office/word/2010/wordprocessingGroup" xmlns:wpi="http://schemas.microsoft.com/office/word/2010/wordprocessingInk" xmlns:wne="http://schemas.microsoft.com/office/word/2006/wordml" xmlns:wps="http://schemas.microsoft.com/office/word/2010/wordprocessingShape" mc:Ignorable="w14 w15 w16se w16cid wp14">
   <w:p>
     <w:pPr>
@@ -2977,6 +2988,16 @@
   <w:p>
     <w:pPr>
       <w:pStyle w:val="Header"/>
+    </w:pPr>
+  </w:p>
+</w:hdr>
+</file>
+
+<file path=word/header2.xml><?xml version="1.0" encoding="utf-8"?>
+<w:hdr xmlns:wpc="http://schemas.microsoft.com/office/word/2010/wordprocessingCanvas" xmlns:cx="http://schemas.microsoft.com/office/drawing/2014/chartex" xmlns:cx1="http://schemas.microsoft.com/office/drawing/2015/9/8/chartex" xmlns:cx2="http://schemas.microsoft.com/office/drawing/2015/10/21/chartex" xmlns:cx3="http://schemas.microsoft.com/office/drawing/2016/5/9/chartex" xmlns:cx4="http://schemas.microsoft.com/office/drawing/2016/5/10/chartex" xmlns:cx5="http://schemas.microsoft.com/office/drawing/2016/5/11/chartex" xmlns:cx6="http://schemas.microsoft.com/office/drawing/2016/5/12/chartex" xmlns:cx7="http://schemas.microsoft.com/office/drawing/2016/5/13/chartex" xmlns:cx8="http://schemas.microsoft.com/office/drawing/2016/5/14/chartex" xmlns:mc="http://schemas.openxmlformats.org/markup-compatibility/2006" xmlns:aink="http://schemas.microsoft.com/office/drawing/2016/ink" xmlns:am3d="http://schemas.microsoft.com/office/drawing/2017/model3d" xmlns:o="urn:schemas-microsoft-com:office:office" xmlns:r="http://schemas.openxmlformats.org/officeDocument/2006/relationships" xmlns:m="http://schemas.openxmlformats.org/officeDocument/2006/math" xmlns:v="urn:schemas-microsoft-com:vml" xmlns:wp14="http://schemas.microsoft.com/office/word/2010/wordprocessingDrawing" xmlns:wp="http://schemas.openxmlformats.org/drawingml/2006/wordprocessingDrawing" xmlns:w10="urn:schemas-microsoft-com:office:word" xmlns:w="http://schemas.openxmlformats.org/wordprocessingml/2006/main" xmlns:w14="http://schemas.microsoft.com/office/word/2010/wordml" xmlns:w15="http://schemas.microsoft.com/office/word/2012/wordml" xmlns:w16cid="http://schemas.microsoft.com/office/word/2016/wordml/cid" xmlns:w16se="http://schemas.microsoft.com/office/word/2015/wordml/symex" xmlns:wpg="http://schemas.microsoft.com/office/word/2010/wordprocessingGroup" xmlns:wpi="http://schemas.microsoft.com/office/word/2010/wordprocessingInk" xmlns:wne="http://schemas.microsoft.com/office/word/2006/wordml" xmlns:wps="http://schemas.microsoft.com/office/word/2010/wordprocessingShape" mc:Ignorable="w14 w15 w16se w16cid wp14">
+  <w:p>
+    <w:pPr>
+      <w:pStyle w:val="Header"/>
       <w:pBdr>
         <w:bottom w:val="single" w:sz="6" w:space="1" w:color="auto"/>
       </w:pBdr>
@@ -3054,18 +3075,10 @@
         <w:rtl/>
         <w:lang w:bidi="fa-IR"/>
       </w:rPr>
-      <w:t>هف</w:t>
+      <w:t>هشتم</w:t>
     </w:r>
-    <w:r>
-      <w:rPr>
-        <w:rFonts w:hint="cs"/>
-        <w:sz w:val="20"/>
-        <w:szCs w:val="20"/>
-        <w:rtl/>
-        <w:lang w:bidi="fa-IR"/>
-      </w:rPr>
-      <w:t>تم</w:t>
-    </w:r>
+    <w:bookmarkStart w:id="0" w:name="_GoBack"/>
+    <w:bookmarkEnd w:id="0"/>
   </w:p>
   <w:p>
     <w:pPr>
@@ -3073,6 +3086,16 @@
     </w:pPr>
   </w:p>
   <w:p/>
+</w:hdr>
+</file>
+
+<file path=word/header3.xml><?xml version="1.0" encoding="utf-8"?>
+<w:hdr xmlns:wpc="http://schemas.microsoft.com/office/word/2010/wordprocessingCanvas" xmlns:cx="http://schemas.microsoft.com/office/drawing/2014/chartex" xmlns:cx1="http://schemas.microsoft.com/office/drawing/2015/9/8/chartex" xmlns:cx2="http://schemas.microsoft.com/office/drawing/2015/10/21/chartex" xmlns:cx3="http://schemas.microsoft.com/office/drawing/2016/5/9/chartex" xmlns:cx4="http://schemas.microsoft.com/office/drawing/2016/5/10/chartex" xmlns:cx5="http://schemas.microsoft.com/office/drawing/2016/5/11/chartex" xmlns:cx6="http://schemas.microsoft.com/office/drawing/2016/5/12/chartex" xmlns:cx7="http://schemas.microsoft.com/office/drawing/2016/5/13/chartex" xmlns:cx8="http://schemas.microsoft.com/office/drawing/2016/5/14/chartex" xmlns:mc="http://schemas.openxmlformats.org/markup-compatibility/2006" xmlns:aink="http://schemas.microsoft.com/office/drawing/2016/ink" xmlns:am3d="http://schemas.microsoft.com/office/drawing/2017/model3d" xmlns:o="urn:schemas-microsoft-com:office:office" xmlns:r="http://schemas.openxmlformats.org/officeDocument/2006/relationships" xmlns:m="http://schemas.openxmlformats.org/officeDocument/2006/math" xmlns:v="urn:schemas-microsoft-com:vml" xmlns:wp14="http://schemas.microsoft.com/office/word/2010/wordprocessingDrawing" xmlns:wp="http://schemas.openxmlformats.org/drawingml/2006/wordprocessingDrawing" xmlns:w10="urn:schemas-microsoft-com:office:word" xmlns:w="http://schemas.openxmlformats.org/wordprocessingml/2006/main" xmlns:w14="http://schemas.microsoft.com/office/word/2010/wordml" xmlns:w15="http://schemas.microsoft.com/office/word/2012/wordml" xmlns:w16cid="http://schemas.microsoft.com/office/word/2016/wordml/cid" xmlns:w16se="http://schemas.microsoft.com/office/word/2015/wordml/symex" xmlns:wpg="http://schemas.microsoft.com/office/word/2010/wordprocessingGroup" xmlns:wpi="http://schemas.microsoft.com/office/word/2010/wordprocessingInk" xmlns:wne="http://schemas.microsoft.com/office/word/2006/wordml" xmlns:wps="http://schemas.microsoft.com/office/word/2010/wordprocessingShape" mc:Ignorable="w14 w15 w16se w16cid wp14">
+  <w:p>
+    <w:pPr>
+      <w:pStyle w:val="Header"/>
+    </w:pPr>
+  </w:p>
 </w:hdr>
 </file>
 
@@ -7194,7 +7217,7 @@
 </file>
 
 <file path=customXml/itemProps1.xml><?xml version="1.0" encoding="utf-8"?>
-<ds:datastoreItem xmlns:ds="http://schemas.openxmlformats.org/officeDocument/2006/customXml" ds:itemID="{1EFA799D-4D9F-411E-8DF2-4FADA69C1B16}">
+<ds:datastoreItem xmlns:ds="http://schemas.openxmlformats.org/officeDocument/2006/customXml" ds:itemID="{6AA8D2EC-B08B-4200-B7F1-F434353A82BD}">
   <ds:schemaRefs>
     <ds:schemaRef ds:uri="http://schemas.openxmlformats.org/officeDocument/2006/bibliography"/>
   </ds:schemaRefs>

</xml_diff>